<commit_message>
Summer internship 2019 iteration
</commit_message>
<xml_diff>
--- a/CV Sebastian Stanici.docx
+++ b/CV Sebastian Stanici.docx
@@ -255,25 +255,17 @@
           <w:rFonts w:cstheme="minorHAnsi"/>
         </w:rPr>
       </w:pPr>
-      <w:proofErr w:type="gramStart"/>
-      <w:r>
-        <w:rPr>
-          <w:rFonts w:cstheme="minorHAnsi"/>
-        </w:rPr>
-        <w:t>Second</w:t>
-      </w:r>
-      <w:r>
-        <w:rPr>
-          <w:rFonts w:cstheme="minorHAnsi"/>
-        </w:rPr>
-        <w:t xml:space="preserve"> year,</w:t>
-      </w:r>
-      <w:proofErr w:type="gramEnd"/>
-      <w:r>
-        <w:rPr>
-          <w:rFonts w:cstheme="minorHAnsi"/>
-        </w:rPr>
-        <w:t xml:space="preserve"> expected 1</w:t>
+      <w:r>
+        <w:rPr>
+          <w:rFonts w:cstheme="minorHAnsi"/>
+        </w:rPr>
+        <w:t>Final</w:t>
+      </w:r>
+      <w:r>
+        <w:rPr>
+          <w:rFonts w:cstheme="minorHAnsi"/>
+        </w:rPr>
+        <w:t xml:space="preserve"> year, expected 1</w:t>
       </w:r>
       <w:r>
         <w:rPr>
@@ -306,7 +298,21 @@
           <w:rFonts w:cstheme="minorHAnsi"/>
           <w:b/>
         </w:rPr>
-        <w:t xml:space="preserve"> of 84%</w:t>
+        <w:t xml:space="preserve"> of 8</w:t>
+      </w:r>
+      <w:r>
+        <w:rPr>
+          <w:rFonts w:cstheme="minorHAnsi"/>
+          <w:b/>
+        </w:rPr>
+        <w:t>0</w:t>
+      </w:r>
+      <w:r>
+        <w:rPr>
+          <w:rFonts w:cstheme="minorHAnsi"/>
+          <w:b/>
+        </w:rPr>
+        <w:t>%</w:t>
       </w:r>
       <w:r>
         <w:rPr>
@@ -331,7 +337,32 @@
         <w:rPr>
           <w:rFonts w:cstheme="minorHAnsi"/>
         </w:rPr>
-        <w:t xml:space="preserve"> Year</w:t>
+        <w:t xml:space="preserve"> </w:t>
+      </w:r>
+      <w:r>
+        <w:rPr>
+          <w:rFonts w:cstheme="minorHAnsi"/>
+        </w:rPr>
+        <w:t>and 2</w:t>
+      </w:r>
+      <w:r>
+        <w:rPr>
+          <w:rFonts w:cstheme="minorHAnsi"/>
+          <w:vertAlign w:val="superscript"/>
+        </w:rPr>
+        <w:t>nd</w:t>
+      </w:r>
+      <w:r>
+        <w:rPr>
+          <w:rFonts w:cstheme="minorHAnsi"/>
+        </w:rPr>
+        <w:t xml:space="preserve"> </w:t>
+      </w:r>
+      <w:r>
+        <w:rPr>
+          <w:rFonts w:cstheme="minorHAnsi"/>
+        </w:rPr>
+        <w:t>Year</w:t>
       </w:r>
       <w:r>
         <w:rPr>
@@ -370,7 +401,7 @@
     <w:tbl>
       <w:tblPr>
         <w:tblStyle w:val="TableGrid"/>
-        <w:tblW w:w="9016" w:type="dxa"/>
+        <w:tblW w:w="9196" w:type="dxa"/>
         <w:tblInd w:w="720" w:type="dxa"/>
         <w:tblBorders>
           <w:top w:val="none" w:sz="0" w:space="0" w:color="auto"/>
@@ -383,13 +414,16 @@
         <w:tblLook w:val="04A0" w:firstRow="1" w:lastRow="0" w:firstColumn="1" w:lastColumn="0" w:noHBand="0" w:noVBand="1"/>
       </w:tblPr>
       <w:tblGrid>
-        <w:gridCol w:w="4508"/>
-        <w:gridCol w:w="4508"/>
+        <w:gridCol w:w="4598"/>
+        <w:gridCol w:w="4598"/>
       </w:tblGrid>
       <w:tr>
+        <w:trPr>
+          <w:trHeight w:val="314"/>
+        </w:trPr>
         <w:tc>
           <w:tcPr>
-            <w:tcW w:w="4508" w:type="dxa"/>
+            <w:tcW w:w="4598" w:type="dxa"/>
           </w:tcPr>
           <w:p>
             <w:pPr>
@@ -402,13 +436,25 @@
               <w:rPr>
                 <w:rFonts w:cstheme="minorHAnsi"/>
               </w:rPr>
-              <w:t xml:space="preserve">Computer Security </w:t>
+              <w:t xml:space="preserve">Computer </w:t>
+            </w:r>
+            <w:r>
+              <w:rPr>
+                <w:rFonts w:cstheme="minorHAnsi"/>
+              </w:rPr>
+              <w:t xml:space="preserve">and Network </w:t>
+            </w:r>
+            <w:r>
+              <w:rPr>
+                <w:rFonts w:cstheme="minorHAnsi"/>
+              </w:rPr>
+              <w:t xml:space="preserve">Security </w:t>
             </w:r>
           </w:p>
         </w:tc>
         <w:tc>
           <w:tcPr>
-            <w:tcW w:w="4508" w:type="dxa"/>
+            <w:tcW w:w="4598" w:type="dxa"/>
           </w:tcPr>
           <w:p>
             <w:pPr>
@@ -427,9 +473,12 @@
         </w:tc>
       </w:tr>
       <w:tr>
+        <w:trPr>
+          <w:trHeight w:val="314"/>
+        </w:trPr>
         <w:tc>
           <w:tcPr>
-            <w:tcW w:w="4508" w:type="dxa"/>
+            <w:tcW w:w="4598" w:type="dxa"/>
           </w:tcPr>
           <w:p>
             <w:pPr>
@@ -448,7 +497,7 @@
         </w:tc>
         <w:tc>
           <w:tcPr>
-            <w:tcW w:w="4508" w:type="dxa"/>
+            <w:tcW w:w="4598" w:type="dxa"/>
           </w:tcPr>
           <w:p>
             <w:pPr>
@@ -467,9 +516,12 @@
         </w:tc>
       </w:tr>
       <w:tr>
+        <w:trPr>
+          <w:trHeight w:val="306"/>
+        </w:trPr>
         <w:tc>
           <w:tcPr>
-            <w:tcW w:w="4508" w:type="dxa"/>
+            <w:tcW w:w="4598" w:type="dxa"/>
           </w:tcPr>
           <w:p>
             <w:pPr>
@@ -488,7 +540,7 @@
         </w:tc>
         <w:tc>
           <w:tcPr>
-            <w:tcW w:w="4508" w:type="dxa"/>
+            <w:tcW w:w="4598" w:type="dxa"/>
           </w:tcPr>
           <w:p>
             <w:pPr>
@@ -507,9 +559,12 @@
         </w:tc>
       </w:tr>
       <w:tr>
+        <w:trPr>
+          <w:trHeight w:val="454"/>
+        </w:trPr>
         <w:tc>
           <w:tcPr>
-            <w:tcW w:w="4508" w:type="dxa"/>
+            <w:tcW w:w="4598" w:type="dxa"/>
           </w:tcPr>
           <w:p>
             <w:pPr>
@@ -528,7 +583,7 @@
         </w:tc>
         <w:tc>
           <w:tcPr>
-            <w:tcW w:w="4508" w:type="dxa"/>
+            <w:tcW w:w="4598" w:type="dxa"/>
           </w:tcPr>
           <w:p>
             <w:pPr>
@@ -608,14 +663,7 @@
         <w:rPr>
           <w:rFonts w:cstheme="minorHAnsi"/>
         </w:rPr>
-        <w:t xml:space="preserve">, </w:t>
-      </w:r>
-      <w:proofErr w:type="gramStart"/>
-      <w:r>
-        <w:rPr>
-          <w:rFonts w:cstheme="minorHAnsi"/>
-        </w:rPr>
-        <w:t>Romania</w:t>
+        <w:t>, Romania</w:t>
       </w:r>
       <w:r>
         <w:rPr>
@@ -634,12 +682,6 @@
           <w:rFonts w:cstheme="minorHAnsi"/>
         </w:rPr>
         <w:tab/>
-      </w:r>
-      <w:proofErr w:type="gramEnd"/>
-      <w:r>
-        <w:rPr>
-          <w:rFonts w:cstheme="minorHAnsi"/>
-        </w:rPr>
         <w:t xml:space="preserve">   </w:t>
       </w:r>
       <w:r>
@@ -761,8 +803,12 @@
         <w:jc w:val="both"/>
         <w:rPr>
           <w:rFonts w:cstheme="minorHAnsi"/>
-        </w:rPr>
-      </w:pPr>
+          <w:sz w:val="16"/>
+          <w:szCs w:val="16"/>
+        </w:rPr>
+      </w:pPr>
+      <w:bookmarkStart w:id="1" w:name="_GoBack"/>
+      <w:bookmarkEnd w:id="1"/>
     </w:p>
     <w:p>
       <w:pPr>
@@ -831,37 +877,29 @@
         </w:rPr>
         <w:t xml:space="preserve">, </w:t>
       </w:r>
-      <w:proofErr w:type="spellStart"/>
-      <w:r>
-        <w:rPr>
-          <w:rFonts w:cstheme="minorHAnsi"/>
-        </w:rPr>
-        <w:t>OCaml</w:t>
-      </w:r>
-      <w:proofErr w:type="spellEnd"/>
-      <w:r>
-        <w:rPr>
-          <w:rFonts w:cstheme="minorHAnsi"/>
-        </w:rPr>
-        <w:t>,</w:t>
-      </w:r>
-      <w:r>
-        <w:rPr>
-          <w:rFonts w:cstheme="minorHAnsi"/>
-        </w:rPr>
-        <w:t xml:space="preserve"> </w:t>
-      </w:r>
-      <w:r>
-        <w:rPr>
-          <w:rFonts w:cstheme="minorHAnsi"/>
-        </w:rPr>
-        <w:t>Assembly</w:t>
-      </w:r>
-      <w:r>
-        <w:rPr>
-          <w:rFonts w:cstheme="minorHAnsi"/>
-        </w:rPr>
-        <w:t xml:space="preserve"> (basic)</w:t>
+      <w:r>
+        <w:rPr>
+          <w:rFonts w:cstheme="minorHAnsi"/>
+        </w:rPr>
+        <w:t>x86</w:t>
+      </w:r>
+      <w:r>
+        <w:rPr>
+          <w:rFonts w:cstheme="minorHAnsi"/>
+        </w:rPr>
+        <w:t>/MIPS</w:t>
+      </w:r>
+      <w:r>
+        <w:rPr>
+          <w:rFonts w:cstheme="minorHAnsi"/>
+        </w:rPr>
+        <w:t xml:space="preserve"> a</w:t>
+      </w:r>
+      <w:r>
+        <w:rPr>
+          <w:rFonts w:cstheme="minorHAnsi"/>
+        </w:rPr>
+        <w:t>ssembly</w:t>
       </w:r>
       <w:r>
         <w:rPr>
@@ -890,25 +928,49 @@
           <w:rFonts w:cstheme="minorHAnsi"/>
         </w:rPr>
         <w:tab/>
-        <w:t>HTML, CSS, JavaScript, PHP</w:t>
-      </w:r>
-      <w:r>
-        <w:rPr>
-          <w:rFonts w:cstheme="minorHAnsi"/>
-        </w:rPr>
-        <w:t xml:space="preserve"> (working knowledge)</w:t>
-      </w:r>
-      <w:r>
-        <w:rPr>
-          <w:rFonts w:cstheme="minorHAnsi"/>
-        </w:rPr>
-        <w:t>, Angular.js</w:t>
-      </w:r>
-      <w:r>
-        <w:rPr>
-          <w:rFonts w:cstheme="minorHAnsi"/>
-        </w:rPr>
-        <w:t xml:space="preserve">, TypeScript, Nancy, </w:t>
+        <w:t>HTML</w:t>
+      </w:r>
+      <w:r>
+        <w:rPr>
+          <w:rFonts w:cstheme="minorHAnsi"/>
+        </w:rPr>
+        <w:t xml:space="preserve">, </w:t>
+      </w:r>
+      <w:r>
+        <w:rPr>
+          <w:rFonts w:cstheme="minorHAnsi"/>
+        </w:rPr>
+        <w:t xml:space="preserve">CSS, JavaScript, </w:t>
+      </w:r>
+      <w:r>
+        <w:rPr>
+          <w:rFonts w:cstheme="minorHAnsi"/>
+        </w:rPr>
+        <w:t xml:space="preserve">React, Angular, TypeScript, Go, PHP </w:t>
+      </w:r>
+      <w:r>
+        <w:rPr>
+          <w:rFonts w:cstheme="minorHAnsi"/>
+        </w:rPr>
+        <w:t>(working knowledge)</w:t>
+      </w:r>
+      <w:r>
+        <w:rPr>
+          <w:rFonts w:cstheme="minorHAnsi"/>
+        </w:rPr>
+        <w:t xml:space="preserve"> </w:t>
+      </w:r>
+      <w:r>
+        <w:rPr>
+          <w:rFonts w:cstheme="minorHAnsi"/>
+        </w:rPr>
+        <w:t>,</w:t>
+      </w:r>
+      <w:r>
+        <w:rPr>
+          <w:rFonts w:cstheme="minorHAnsi"/>
+        </w:rPr>
+        <w:t xml:space="preserve"> </w:t>
       </w:r>
       <w:r>
         <w:rPr>
@@ -920,7 +982,7 @@
         <w:rPr>
           <w:rFonts w:cstheme="minorHAnsi"/>
         </w:rPr>
-        <w:t xml:space="preserve"> (basic) </w:t>
+        <w:t xml:space="preserve"> </w:t>
       </w:r>
     </w:p>
     <w:p>
@@ -945,19 +1007,29 @@
         <w:tab/>
         <w:t>SQL (</w:t>
       </w:r>
-      <w:proofErr w:type="spellStart"/>
-      <w:r>
-        <w:rPr>
-          <w:rFonts w:cstheme="minorHAnsi"/>
-        </w:rPr>
-        <w:t>mySQL</w:t>
-      </w:r>
-      <w:proofErr w:type="spellEnd"/>
-      <w:r>
-        <w:rPr>
-          <w:rFonts w:cstheme="minorHAnsi"/>
-        </w:rPr>
-        <w:t xml:space="preserve">, PostgreSQL), </w:t>
+      <w:r>
+        <w:rPr>
+          <w:rFonts w:cstheme="minorHAnsi"/>
+        </w:rPr>
+        <w:t>M</w:t>
+      </w:r>
+      <w:r>
+        <w:rPr>
+          <w:rFonts w:cstheme="minorHAnsi"/>
+        </w:rPr>
+        <w:t>ySQL, PostgreSQL</w:t>
+      </w:r>
+      <w:r>
+        <w:rPr>
+          <w:rFonts w:cstheme="minorHAnsi"/>
+        </w:rPr>
+        <w:t>, MariaDB</w:t>
+      </w:r>
+      <w:r>
+        <w:rPr>
+          <w:rFonts w:cstheme="minorHAnsi"/>
+        </w:rPr>
+        <w:t xml:space="preserve">), </w:t>
       </w:r>
       <w:proofErr w:type="spellStart"/>
       <w:r>
@@ -1013,6 +1085,12 @@
           <w:rFonts w:cstheme="minorHAnsi"/>
         </w:rPr>
         <w:tab/>
+      </w:r>
+      <w:r>
+        <w:rPr>
+          <w:rFonts w:cstheme="minorHAnsi"/>
+        </w:rPr>
+        <w:t xml:space="preserve">UNIX, </w:t>
       </w:r>
       <w:r>
         <w:rPr>
@@ -1061,7 +1139,19 @@
         <w:rPr>
           <w:rFonts w:cstheme="minorHAnsi"/>
         </w:rPr>
-        <w:t xml:space="preserve">Unix shell, </w:t>
+        <w:t>U</w:t>
+      </w:r>
+      <w:r>
+        <w:rPr>
+          <w:rFonts w:cstheme="minorHAnsi"/>
+        </w:rPr>
+        <w:t>NIX</w:t>
+      </w:r>
+      <w:r>
+        <w:rPr>
+          <w:rFonts w:cstheme="minorHAnsi"/>
+        </w:rPr>
+        <w:t xml:space="preserve"> shell, </w:t>
       </w:r>
       <w:r>
         <w:rPr>
@@ -1073,7 +1163,39 @@
         <w:rPr>
           <w:rFonts w:cstheme="minorHAnsi"/>
         </w:rPr>
-        <w:t xml:space="preserve">Git, Eclipse IDE, </w:t>
+        <w:t xml:space="preserve">Burp suite, Wireshark, IDA, </w:t>
+      </w:r>
+      <w:proofErr w:type="spellStart"/>
+      <w:r>
+        <w:rPr>
+          <w:rFonts w:cstheme="minorHAnsi"/>
+        </w:rPr>
+        <w:t>Ghidra</w:t>
+      </w:r>
+      <w:proofErr w:type="spellEnd"/>
+      <w:r>
+        <w:rPr>
+          <w:rFonts w:cstheme="minorHAnsi"/>
+        </w:rPr>
+        <w:t xml:space="preserve">, Metasploit,  </w:t>
+      </w:r>
+      <w:r>
+        <w:rPr>
+          <w:rFonts w:cstheme="minorHAnsi"/>
+        </w:rPr>
+        <w:t xml:space="preserve">Git, </w:t>
+      </w:r>
+      <w:r>
+        <w:rPr>
+          <w:rFonts w:cstheme="minorHAnsi"/>
+        </w:rPr>
+        <w:t xml:space="preserve">JetBrains suite, </w:t>
+      </w:r>
+      <w:r>
+        <w:rPr>
+          <w:rFonts w:cstheme="minorHAnsi"/>
+        </w:rPr>
+        <w:t xml:space="preserve">Eclipse IDE, </w:t>
       </w:r>
       <w:r>
         <w:rPr>
@@ -1085,19 +1207,7 @@
         <w:rPr>
           <w:rFonts w:cstheme="minorHAnsi"/>
         </w:rPr>
-        <w:t>IDA, Metasploit</w:t>
-      </w:r>
-      <w:r>
-        <w:rPr>
-          <w:rFonts w:cstheme="minorHAnsi"/>
-        </w:rPr>
-        <w:t>, Burp suite</w:t>
-      </w:r>
-      <w:r>
-        <w:rPr>
-          <w:rFonts w:cstheme="minorHAnsi"/>
-        </w:rPr>
-        <w:t>, Microsoft Office suite</w:t>
+        <w:t>Microsoft Office suite</w:t>
       </w:r>
       <w:r>
         <w:rPr>
@@ -1135,6 +1245,315 @@
           <w:u w:val="single"/>
         </w:rPr>
         <w:t>WORK EXPERIENCE</w:t>
+      </w:r>
+    </w:p>
+    <w:p>
+      <w:pPr>
+        <w:tabs>
+          <w:tab w:val="right" w:pos="9000"/>
+        </w:tabs>
+        <w:spacing w:after="0"/>
+        <w:jc w:val="both"/>
+        <w:rPr>
+          <w:rFonts w:cstheme="minorHAnsi"/>
+        </w:rPr>
+      </w:pPr>
+      <w:r>
+        <w:rPr>
+          <w:rFonts w:cstheme="minorHAnsi"/>
+          <w:b/>
+        </w:rPr>
+        <w:t xml:space="preserve">Software Engineering Intern – JPMorgan Chase &amp; Co.       </w:t>
+      </w:r>
+      <w:r>
+        <w:rPr>
+          <w:rFonts w:cstheme="minorHAnsi"/>
+        </w:rPr>
+        <w:tab/>
+        <w:t xml:space="preserve">                                                                  Jun - Aug</w:t>
+      </w:r>
+      <w:r>
+        <w:rPr>
+          <w:rFonts w:cstheme="minorHAnsi"/>
+        </w:rPr>
+        <w:t xml:space="preserve"> 201</w:t>
+      </w:r>
+      <w:r>
+        <w:rPr>
+          <w:rFonts w:cstheme="minorHAnsi"/>
+        </w:rPr>
+        <w:t>9</w:t>
+      </w:r>
+    </w:p>
+    <w:p>
+      <w:pPr>
+        <w:tabs>
+          <w:tab w:val="right" w:pos="9000"/>
+        </w:tabs>
+        <w:spacing w:after="0"/>
+        <w:jc w:val="both"/>
+        <w:rPr>
+          <w:rFonts w:cstheme="minorHAnsi"/>
+          <w:b/>
+        </w:rPr>
+      </w:pPr>
+      <w:r>
+        <w:rPr>
+          <w:rFonts w:cstheme="minorHAnsi"/>
+        </w:rPr>
+        <w:t>Bournemouth</w:t>
+      </w:r>
+      <w:r>
+        <w:rPr>
+          <w:rFonts w:cstheme="minorHAnsi"/>
+        </w:rPr>
+        <w:t xml:space="preserve">, </w:t>
+      </w:r>
+      <w:r>
+        <w:rPr>
+          <w:rFonts w:cstheme="minorHAnsi"/>
+        </w:rPr>
+        <w:t xml:space="preserve">United Kingdom       </w:t>
+      </w:r>
+    </w:p>
+    <w:p>
+      <w:pPr>
+        <w:pStyle w:val="ListParagraph"/>
+        <w:numPr>
+          <w:ilvl w:val="0"/>
+          <w:numId w:val="5"/>
+        </w:numPr>
+        <w:spacing w:after="0"/>
+        <w:jc w:val="both"/>
+        <w:rPr>
+          <w:rFonts w:cstheme="minorHAnsi"/>
+        </w:rPr>
+      </w:pPr>
+      <w:r>
+        <w:rPr>
+          <w:rFonts w:cstheme="minorHAnsi"/>
+        </w:rPr>
+        <w:t>The role involved developing features for a globally trending product ensuring the secure design of software before the elaboration part of any project with technologies such as Java, Angular and TypeScript</w:t>
+      </w:r>
+    </w:p>
+    <w:p>
+      <w:pPr>
+        <w:pStyle w:val="ListParagraph"/>
+        <w:numPr>
+          <w:ilvl w:val="0"/>
+          <w:numId w:val="5"/>
+        </w:numPr>
+        <w:jc w:val="both"/>
+        <w:rPr>
+          <w:rFonts w:cstheme="minorHAnsi"/>
+        </w:rPr>
+      </w:pPr>
+      <w:r>
+        <w:rPr>
+          <w:rFonts w:cstheme="minorHAnsi"/>
+        </w:rPr>
+        <w:t xml:space="preserve">My involvement in the Cyber and Technology Controls department also represented taking part in global hackathon projects by using Golang, Python, JavaScript, resulting in a </w:t>
+      </w:r>
+      <w:proofErr w:type="spellStart"/>
+      <w:r>
+        <w:rPr>
+          <w:rFonts w:cstheme="minorHAnsi"/>
+        </w:rPr>
+        <w:t>honourable</w:t>
+      </w:r>
+      <w:proofErr w:type="spellEnd"/>
+      <w:r>
+        <w:rPr>
+          <w:rFonts w:cstheme="minorHAnsi"/>
+        </w:rPr>
+        <w:t xml:space="preserve"> mention</w:t>
+      </w:r>
+    </w:p>
+    <w:p>
+      <w:pPr>
+        <w:tabs>
+          <w:tab w:val="right" w:pos="9000"/>
+        </w:tabs>
+        <w:spacing w:after="0"/>
+        <w:jc w:val="both"/>
+        <w:rPr>
+          <w:rFonts w:cstheme="minorHAnsi"/>
+        </w:rPr>
+      </w:pPr>
+      <w:r>
+        <w:rPr>
+          <w:rFonts w:cstheme="minorHAnsi"/>
+          <w:b/>
+        </w:rPr>
+        <w:t>J</w:t>
+      </w:r>
+      <w:r>
+        <w:rPr>
+          <w:rFonts w:cstheme="minorHAnsi"/>
+          <w:b/>
+        </w:rPr>
+        <w:t>ava Teaching Associate – School of Computer Science, University of Birmingham</w:t>
+      </w:r>
+      <w:r>
+        <w:rPr>
+          <w:rFonts w:cstheme="minorHAnsi"/>
+        </w:rPr>
+        <w:tab/>
+        <w:t xml:space="preserve">   </w:t>
+      </w:r>
+      <w:r>
+        <w:rPr>
+          <w:rFonts w:cstheme="minorHAnsi"/>
+        </w:rPr>
+        <w:t xml:space="preserve">        </w:t>
+      </w:r>
+      <w:r>
+        <w:rPr>
+          <w:rFonts w:cstheme="minorHAnsi"/>
+        </w:rPr>
+        <w:t>Oct 2018</w:t>
+      </w:r>
+      <w:r>
+        <w:rPr>
+          <w:rFonts w:cstheme="minorHAnsi"/>
+        </w:rPr>
+        <w:t xml:space="preserve"> </w:t>
+      </w:r>
+      <w:r>
+        <w:rPr>
+          <w:rFonts w:cstheme="minorHAnsi"/>
+        </w:rPr>
+        <w:t>- Mar</w:t>
+      </w:r>
+      <w:r>
+        <w:rPr>
+          <w:rFonts w:cstheme="minorHAnsi"/>
+        </w:rPr>
+        <w:t xml:space="preserve"> 201</w:t>
+      </w:r>
+      <w:r>
+        <w:rPr>
+          <w:rFonts w:cstheme="minorHAnsi"/>
+        </w:rPr>
+        <w:t>9</w:t>
+      </w:r>
+    </w:p>
+    <w:p>
+      <w:pPr>
+        <w:tabs>
+          <w:tab w:val="right" w:pos="9000"/>
+        </w:tabs>
+        <w:spacing w:after="0"/>
+        <w:jc w:val="both"/>
+        <w:rPr>
+          <w:rFonts w:cstheme="minorHAnsi"/>
+          <w:b/>
+        </w:rPr>
+      </w:pPr>
+      <w:r>
+        <w:rPr>
+          <w:rFonts w:cstheme="minorHAnsi"/>
+        </w:rPr>
+        <w:t>Birmingham</w:t>
+      </w:r>
+      <w:r>
+        <w:rPr>
+          <w:rFonts w:cstheme="minorHAnsi"/>
+        </w:rPr>
+        <w:t xml:space="preserve">, </w:t>
+      </w:r>
+      <w:r>
+        <w:rPr>
+          <w:rFonts w:cstheme="minorHAnsi"/>
+        </w:rPr>
+        <w:t xml:space="preserve">United Kingdom       </w:t>
+      </w:r>
+    </w:p>
+    <w:p>
+      <w:pPr>
+        <w:pStyle w:val="ListParagraph"/>
+        <w:numPr>
+          <w:ilvl w:val="0"/>
+          <w:numId w:val="5"/>
+        </w:numPr>
+        <w:jc w:val="both"/>
+        <w:rPr>
+          <w:rFonts w:cstheme="minorHAnsi"/>
+        </w:rPr>
+      </w:pPr>
+      <w:r>
+        <w:rPr>
+          <w:rFonts w:cstheme="minorHAnsi"/>
+        </w:rPr>
+        <w:t>Aided</w:t>
+      </w:r>
+      <w:r>
+        <w:rPr>
+          <w:rFonts w:cstheme="minorHAnsi"/>
+        </w:rPr>
+        <w:t xml:space="preserve"> the MSc Java Software Workshop </w:t>
+      </w:r>
+      <w:r>
+        <w:rPr>
+          <w:rFonts w:cstheme="minorHAnsi"/>
+        </w:rPr>
+        <w:t xml:space="preserve">professor </w:t>
+      </w:r>
+      <w:r>
+        <w:rPr>
+          <w:rFonts w:cstheme="minorHAnsi"/>
+        </w:rPr>
+        <w:t>by holding tutorials,</w:t>
+      </w:r>
+      <w:r>
+        <w:rPr>
+          <w:rFonts w:cstheme="minorHAnsi"/>
+        </w:rPr>
+        <w:t xml:space="preserve"> shared</w:t>
+      </w:r>
+      <w:r>
+        <w:rPr>
+          <w:rFonts w:cstheme="minorHAnsi"/>
+        </w:rPr>
+        <w:t xml:space="preserve"> lectures and laboratory sessions for </w:t>
+      </w:r>
+      <w:proofErr w:type="gramStart"/>
+      <w:r>
+        <w:rPr>
+          <w:rFonts w:cstheme="minorHAnsi"/>
+        </w:rPr>
+        <w:t>Masters</w:t>
+      </w:r>
+      <w:proofErr w:type="gramEnd"/>
+      <w:r>
+        <w:rPr>
+          <w:rFonts w:cstheme="minorHAnsi"/>
+        </w:rPr>
+        <w:t xml:space="preserve"> students to </w:t>
+      </w:r>
+      <w:r>
+        <w:rPr>
+          <w:rFonts w:cstheme="minorHAnsi"/>
+        </w:rPr>
+        <w:t>build up</w:t>
+      </w:r>
+      <w:r>
+        <w:rPr>
+          <w:rFonts w:cstheme="minorHAnsi"/>
+        </w:rPr>
+        <w:t xml:space="preserve"> their Java</w:t>
+      </w:r>
+      <w:r>
+        <w:rPr>
+          <w:rFonts w:cstheme="minorHAnsi"/>
+        </w:rPr>
+        <w:t>, networking and software engineering</w:t>
+      </w:r>
+      <w:r>
+        <w:rPr>
+          <w:rFonts w:cstheme="minorHAnsi"/>
+        </w:rPr>
+        <w:t xml:space="preserve"> knowledge</w:t>
       </w:r>
     </w:p>
     <w:p>
@@ -1631,628 +2050,12 @@
         <w:jc w:val="both"/>
         <w:rPr>
           <w:rFonts w:cstheme="minorHAnsi"/>
-          <w:sz w:val="10"/>
-        </w:rPr>
-      </w:pPr>
-    </w:p>
-    <w:p>
-      <w:pPr>
-        <w:pBdr>
-          <w:bottom w:val="single" w:sz="4" w:space="15" w:color="auto"/>
-        </w:pBdr>
-        <w:spacing w:after="0" w:line="256" w:lineRule="auto"/>
-        <w:jc w:val="both"/>
-        <w:rPr>
-          <w:rFonts w:cstheme="minorHAnsi"/>
-        </w:rPr>
-      </w:pPr>
-      <w:r>
-        <w:rPr>
-          <w:rFonts w:cstheme="minorHAnsi"/>
-          <w:b/>
-        </w:rPr>
-        <w:t>Assistant programmer</w:t>
-      </w:r>
-      <w:r>
-        <w:rPr>
-          <w:rFonts w:cstheme="minorHAnsi"/>
-          <w:b/>
-        </w:rPr>
-        <w:t xml:space="preserve"> </w:t>
-      </w:r>
-      <w:r>
-        <w:rPr>
-          <w:rFonts w:cstheme="minorHAnsi"/>
-          <w:b/>
-        </w:rPr>
-        <w:t>–</w:t>
-      </w:r>
-      <w:r>
-        <w:rPr>
-          <w:rFonts w:cstheme="minorHAnsi"/>
-          <w:b/>
-        </w:rPr>
-        <w:t xml:space="preserve"> </w:t>
-      </w:r>
-      <w:r>
-        <w:rPr>
-          <w:rFonts w:cstheme="minorHAnsi"/>
-          <w:b/>
-        </w:rPr>
-        <w:t>Intellige</w:t>
-      </w:r>
-      <w:r>
-        <w:rPr>
-          <w:rFonts w:cstheme="minorHAnsi"/>
-          <w:b/>
-        </w:rPr>
-        <w:t>nt Software Systems</w:t>
-      </w:r>
-      <w:r>
-        <w:rPr>
-          <w:rFonts w:cstheme="minorHAnsi"/>
-          <w:b/>
-        </w:rPr>
-        <w:t xml:space="preserve">   </w:t>
-      </w:r>
-      <w:r>
-        <w:rPr>
-          <w:rFonts w:cstheme="minorHAnsi"/>
-          <w:b/>
-        </w:rPr>
-        <w:tab/>
-      </w:r>
-      <w:r>
-        <w:rPr>
-          <w:rFonts w:cstheme="minorHAnsi"/>
-        </w:rPr>
-        <w:tab/>
-        <w:t xml:space="preserve">            </w:t>
-      </w:r>
-      <w:r>
-        <w:rPr>
-          <w:rFonts w:cstheme="minorHAnsi"/>
-        </w:rPr>
-        <w:tab/>
-      </w:r>
-      <w:r>
-        <w:rPr>
-          <w:rFonts w:cstheme="minorHAnsi"/>
-        </w:rPr>
-        <w:tab/>
-      </w:r>
-      <w:r>
-        <w:rPr>
-          <w:rFonts w:cstheme="minorHAnsi"/>
-        </w:rPr>
-        <w:tab/>
-        <w:t xml:space="preserve">            </w:t>
-      </w:r>
-      <w:r>
-        <w:rPr>
-          <w:rFonts w:cstheme="minorHAnsi"/>
-        </w:rPr>
-        <w:t>Jul - Sep 2017</w:t>
-      </w:r>
-    </w:p>
-    <w:p>
-      <w:pPr>
-        <w:pBdr>
-          <w:bottom w:val="single" w:sz="4" w:space="15" w:color="auto"/>
-        </w:pBdr>
-        <w:spacing w:after="0" w:line="256" w:lineRule="auto"/>
-        <w:jc w:val="both"/>
-        <w:rPr>
-          <w:rFonts w:cstheme="minorHAnsi"/>
-        </w:rPr>
-      </w:pPr>
-      <w:r>
-        <w:rPr>
-          <w:rFonts w:cstheme="minorHAnsi"/>
-        </w:rPr>
-        <w:t>Timisoara, Romania</w:t>
-      </w:r>
-    </w:p>
-    <w:p>
-      <w:pPr>
-        <w:pStyle w:val="ListParagraph"/>
-        <w:numPr>
-          <w:ilvl w:val="0"/>
-          <w:numId w:val="7"/>
-        </w:numPr>
-        <w:pBdr>
-          <w:bottom w:val="single" w:sz="4" w:space="15" w:color="auto"/>
-        </w:pBdr>
-        <w:spacing w:after="0" w:line="256" w:lineRule="auto"/>
-        <w:jc w:val="both"/>
-        <w:rPr>
-          <w:rFonts w:cstheme="minorHAnsi"/>
-          <w:sz w:val="10"/>
-        </w:rPr>
-      </w:pPr>
-      <w:r>
-        <w:rPr>
-          <w:rFonts w:cstheme="minorHAnsi"/>
-        </w:rPr>
-        <w:t xml:space="preserve">Resolved issues from </w:t>
-      </w:r>
-      <w:proofErr w:type="spellStart"/>
-      <w:r>
-        <w:rPr>
-          <w:rFonts w:cstheme="minorHAnsi"/>
-        </w:rPr>
-        <w:t>Politehnica</w:t>
-      </w:r>
-      <w:proofErr w:type="spellEnd"/>
-      <w:r>
-        <w:rPr>
-          <w:rFonts w:cstheme="minorHAnsi"/>
-        </w:rPr>
-        <w:t xml:space="preserve"> University Timisoara’s research management portal, such as: solved search engine from retrieving partial results and fixed the secure HTTP problem</w:t>
-      </w:r>
-    </w:p>
-    <w:p>
-      <w:pPr>
-        <w:pStyle w:val="ListParagraph"/>
-        <w:numPr>
-          <w:ilvl w:val="0"/>
-          <w:numId w:val="7"/>
-        </w:numPr>
-        <w:pBdr>
-          <w:bottom w:val="single" w:sz="4" w:space="15" w:color="auto"/>
-        </w:pBdr>
-        <w:spacing w:after="0" w:line="256" w:lineRule="auto"/>
-        <w:jc w:val="both"/>
-        <w:rPr>
-          <w:rFonts w:cstheme="minorHAnsi"/>
-          <w:sz w:val="10"/>
-        </w:rPr>
-      </w:pPr>
-      <w:proofErr w:type="spellStart"/>
-      <w:r>
-        <w:rPr>
-          <w:rFonts w:cstheme="minorHAnsi"/>
-        </w:rPr>
-        <w:t>Utilised</w:t>
-      </w:r>
-      <w:proofErr w:type="spellEnd"/>
-      <w:r>
-        <w:rPr>
-          <w:rFonts w:cstheme="minorHAnsi"/>
-        </w:rPr>
-        <w:t xml:space="preserve"> technologies: C#, Nancy (back-end), TypeScript, Angular.js (front-end), </w:t>
-      </w:r>
-      <w:proofErr w:type="spellStart"/>
-      <w:r>
-        <w:rPr>
-          <w:rFonts w:cstheme="minorHAnsi"/>
-        </w:rPr>
-        <w:t>RavenDB</w:t>
-      </w:r>
-      <w:proofErr w:type="spellEnd"/>
-      <w:r>
-        <w:rPr>
-          <w:rFonts w:cstheme="minorHAnsi"/>
-        </w:rPr>
-        <w:t xml:space="preserve"> (</w:t>
-      </w:r>
-      <w:proofErr w:type="spellStart"/>
-      <w:r>
-        <w:rPr>
-          <w:rFonts w:cstheme="minorHAnsi"/>
-        </w:rPr>
-        <w:t>noSQL</w:t>
-      </w:r>
-      <w:proofErr w:type="spellEnd"/>
-      <w:r>
-        <w:rPr>
-          <w:rFonts w:cstheme="minorHAnsi"/>
-        </w:rPr>
-        <w:t xml:space="preserve">) </w:t>
-      </w:r>
-      <w:r>
-        <w:rPr>
-          <w:rFonts w:cstheme="minorHAnsi"/>
-        </w:rPr>
-        <w:t xml:space="preserve"> </w:t>
-      </w:r>
-    </w:p>
-    <w:p>
-      <w:pPr>
-        <w:pBdr>
-          <w:bottom w:val="single" w:sz="4" w:space="15" w:color="auto"/>
-        </w:pBdr>
-        <w:spacing w:after="0" w:line="256" w:lineRule="auto"/>
-        <w:jc w:val="both"/>
-        <w:rPr>
-          <w:rFonts w:cstheme="minorHAnsi"/>
-          <w:sz w:val="10"/>
-        </w:rPr>
-      </w:pPr>
-    </w:p>
-    <w:p>
-      <w:pPr>
-        <w:pBdr>
-          <w:bottom w:val="single" w:sz="4" w:space="15" w:color="auto"/>
-        </w:pBdr>
-        <w:spacing w:after="0" w:line="256" w:lineRule="auto"/>
-        <w:jc w:val="both"/>
-        <w:rPr>
-          <w:rFonts w:cstheme="minorHAnsi"/>
-        </w:rPr>
-      </w:pPr>
-      <w:r>
-        <w:rPr>
-          <w:rFonts w:cstheme="minorHAnsi"/>
-          <w:b/>
-        </w:rPr>
-        <w:t>Assistant programmer</w:t>
-      </w:r>
-      <w:r>
-        <w:rPr>
-          <w:rFonts w:cstheme="minorHAnsi"/>
-          <w:b/>
-        </w:rPr>
-        <w:t xml:space="preserve"> –</w:t>
-      </w:r>
-      <w:r>
-        <w:rPr>
-          <w:rFonts w:cstheme="minorHAnsi"/>
-          <w:b/>
-        </w:rPr>
-        <w:t xml:space="preserve"> </w:t>
-      </w:r>
-      <w:r>
-        <w:rPr>
-          <w:rFonts w:cstheme="minorHAnsi"/>
-          <w:b/>
-        </w:rPr>
-        <w:t>Continental Automotive</w:t>
-      </w:r>
-      <w:r>
-        <w:rPr>
-          <w:rFonts w:cstheme="minorHAnsi"/>
-          <w:b/>
-        </w:rPr>
-        <w:tab/>
-      </w:r>
-      <w:r>
-        <w:rPr>
-          <w:rFonts w:cstheme="minorHAnsi"/>
-        </w:rPr>
-        <w:tab/>
-      </w:r>
-      <w:r>
-        <w:rPr>
-          <w:rFonts w:cstheme="minorHAnsi"/>
-        </w:rPr>
-        <w:tab/>
-        <w:t xml:space="preserve">    </w:t>
-      </w:r>
-      <w:r>
-        <w:rPr>
-          <w:rFonts w:cstheme="minorHAnsi"/>
-        </w:rPr>
-        <w:tab/>
-      </w:r>
-      <w:r>
-        <w:rPr>
-          <w:rFonts w:cstheme="minorHAnsi"/>
-        </w:rPr>
-        <w:tab/>
-        <w:t xml:space="preserve">    </w:t>
-      </w:r>
-      <w:r>
-        <w:rPr>
-          <w:rFonts w:cstheme="minorHAnsi"/>
-        </w:rPr>
-        <w:t xml:space="preserve">       Jul – Sep 2016</w:t>
-      </w:r>
-    </w:p>
-    <w:p>
-      <w:pPr>
-        <w:pBdr>
-          <w:bottom w:val="single" w:sz="4" w:space="15" w:color="auto"/>
-        </w:pBdr>
-        <w:spacing w:after="0" w:line="256" w:lineRule="auto"/>
-        <w:jc w:val="both"/>
-        <w:rPr>
-          <w:rFonts w:cstheme="minorHAnsi"/>
-        </w:rPr>
-      </w:pPr>
-      <w:r>
-        <w:rPr>
-          <w:rFonts w:cstheme="minorHAnsi"/>
-        </w:rPr>
-        <w:t>Timisoara, Romania</w:t>
-      </w:r>
-    </w:p>
-    <w:p>
-      <w:pPr>
-        <w:pStyle w:val="ListParagraph"/>
-        <w:numPr>
-          <w:ilvl w:val="0"/>
-          <w:numId w:val="9"/>
-        </w:numPr>
-        <w:pBdr>
-          <w:bottom w:val="single" w:sz="4" w:space="15" w:color="auto"/>
-        </w:pBdr>
-        <w:spacing w:after="0" w:line="256" w:lineRule="auto"/>
-        <w:jc w:val="both"/>
-        <w:rPr>
-          <w:rFonts w:cstheme="minorHAnsi"/>
-        </w:rPr>
-      </w:pPr>
-      <w:r>
-        <w:rPr>
-          <w:rFonts w:cstheme="minorHAnsi"/>
-        </w:rPr>
-        <w:t>Developed a search engine that reduced the processing time in the web documentation by 9</w:t>
-      </w:r>
-      <w:r>
-        <w:rPr>
-          <w:rFonts w:cstheme="minorHAnsi"/>
-        </w:rPr>
-        <w:t>5</w:t>
-      </w:r>
-      <w:r>
-        <w:rPr>
-          <w:rFonts w:cstheme="minorHAnsi"/>
-        </w:rPr>
-        <w:t xml:space="preserve">%, reduced the time to order issues in </w:t>
-      </w:r>
-      <w:r>
-        <w:rPr>
-          <w:rFonts w:cstheme="minorHAnsi"/>
-        </w:rPr>
-        <w:t xml:space="preserve">an </w:t>
-      </w:r>
-      <w:r>
-        <w:rPr>
-          <w:rFonts w:cstheme="minorHAnsi"/>
-        </w:rPr>
-        <w:t>Excel</w:t>
-      </w:r>
-      <w:r>
-        <w:rPr>
-          <w:rFonts w:cstheme="minorHAnsi"/>
-        </w:rPr>
-        <w:t xml:space="preserve"> document</w:t>
-      </w:r>
-      <w:r>
-        <w:rPr>
-          <w:rFonts w:cstheme="minorHAnsi"/>
-        </w:rPr>
-        <w:t xml:space="preserve"> from 30 minutes to 10 seconds for project management </w:t>
-      </w:r>
-    </w:p>
-    <w:p>
-      <w:pPr>
-        <w:pStyle w:val="ListParagraph"/>
-        <w:numPr>
-          <w:ilvl w:val="0"/>
-          <w:numId w:val="9"/>
-        </w:numPr>
-        <w:pBdr>
-          <w:bottom w:val="single" w:sz="4" w:space="15" w:color="auto"/>
-        </w:pBdr>
-        <w:spacing w:after="0" w:line="256" w:lineRule="auto"/>
-        <w:jc w:val="both"/>
-        <w:rPr>
-          <w:rFonts w:cstheme="minorHAnsi"/>
-        </w:rPr>
-      </w:pPr>
-      <w:r>
-        <w:rPr>
-          <w:rFonts w:cstheme="minorHAnsi"/>
-        </w:rPr>
-        <w:t xml:space="preserve">Used technologies: C/C++ for indexing words (~500 HTML pages), Visual Basic, JavaScript </w:t>
-      </w:r>
-      <w:bookmarkEnd w:id="0"/>
-    </w:p>
-    <w:p>
-      <w:pPr>
-        <w:pBdr>
-          <w:bottom w:val="single" w:sz="4" w:space="15" w:color="auto"/>
-        </w:pBdr>
-        <w:spacing w:after="0" w:line="256" w:lineRule="auto"/>
-        <w:jc w:val="both"/>
-        <w:rPr>
-          <w:rFonts w:cstheme="minorHAnsi"/>
-        </w:rPr>
-      </w:pPr>
-      <w:r>
-        <w:rPr>
-          <w:rFonts w:cstheme="minorHAnsi"/>
-          <w:b/>
-        </w:rPr>
-        <w:lastRenderedPageBreak/>
-        <w:t xml:space="preserve">Intern </w:t>
-      </w:r>
-      <w:r>
-        <w:rPr>
-          <w:rFonts w:cstheme="minorHAnsi"/>
-          <w:b/>
-        </w:rPr>
-        <w:t>–</w:t>
-      </w:r>
-      <w:r>
-        <w:rPr>
-          <w:rFonts w:cstheme="minorHAnsi"/>
-          <w:b/>
-        </w:rPr>
-        <w:t xml:space="preserve"> </w:t>
-      </w:r>
-      <w:proofErr w:type="spellStart"/>
-      <w:r>
-        <w:rPr>
-          <w:rFonts w:cstheme="minorHAnsi"/>
-          <w:b/>
-        </w:rPr>
-        <w:t>Haufe</w:t>
-      </w:r>
-      <w:proofErr w:type="spellEnd"/>
-      <w:r>
-        <w:rPr>
-          <w:rFonts w:cstheme="minorHAnsi"/>
-          <w:b/>
-        </w:rPr>
-        <w:t xml:space="preserve"> </w:t>
-      </w:r>
-      <w:proofErr w:type="spellStart"/>
-      <w:r>
-        <w:rPr>
-          <w:rFonts w:cstheme="minorHAnsi"/>
-          <w:b/>
-        </w:rPr>
-        <w:t>Lexware</w:t>
-      </w:r>
-      <w:proofErr w:type="spellEnd"/>
-      <w:r>
-        <w:rPr>
-          <w:rFonts w:cstheme="minorHAnsi"/>
-          <w:b/>
-        </w:rPr>
-        <w:t xml:space="preserve">         </w:t>
-      </w:r>
-      <w:r>
-        <w:rPr>
-          <w:rFonts w:cstheme="minorHAnsi"/>
-        </w:rPr>
-        <w:tab/>
-      </w:r>
-      <w:r>
-        <w:rPr>
-          <w:rFonts w:cstheme="minorHAnsi"/>
-        </w:rPr>
-        <w:t xml:space="preserve"> </w:t>
-      </w:r>
-      <w:r>
-        <w:rPr>
-          <w:rFonts w:cstheme="minorHAnsi"/>
-        </w:rPr>
-        <w:tab/>
-      </w:r>
-      <w:r>
-        <w:rPr>
-          <w:rFonts w:cstheme="minorHAnsi"/>
-        </w:rPr>
-        <w:tab/>
-      </w:r>
-      <w:r>
-        <w:rPr>
-          <w:rFonts w:cstheme="minorHAnsi"/>
-        </w:rPr>
-        <w:tab/>
-      </w:r>
-      <w:r>
-        <w:rPr>
-          <w:rFonts w:cstheme="minorHAnsi"/>
-        </w:rPr>
-        <w:t xml:space="preserve"> </w:t>
-      </w:r>
-      <w:r>
-        <w:rPr>
-          <w:rFonts w:cstheme="minorHAnsi"/>
-        </w:rPr>
-        <w:t xml:space="preserve">           </w:t>
-      </w:r>
-      <w:r>
-        <w:rPr>
-          <w:rFonts w:cstheme="minorHAnsi"/>
-        </w:rPr>
-        <w:tab/>
-      </w:r>
-      <w:r>
-        <w:rPr>
-          <w:rFonts w:cstheme="minorHAnsi"/>
-        </w:rPr>
-        <w:tab/>
-      </w:r>
-      <w:r>
-        <w:rPr>
-          <w:rFonts w:cstheme="minorHAnsi"/>
-        </w:rPr>
-        <w:tab/>
-      </w:r>
-      <w:r>
-        <w:rPr>
-          <w:rFonts w:cstheme="minorHAnsi"/>
-        </w:rPr>
-        <w:tab/>
-      </w:r>
-      <w:r>
-        <w:rPr>
-          <w:rFonts w:cstheme="minorHAnsi"/>
-        </w:rPr>
-        <w:tab/>
-      </w:r>
-      <w:r>
-        <w:rPr>
-          <w:rFonts w:cstheme="minorHAnsi"/>
-        </w:rPr>
-        <w:t xml:space="preserve">     </w:t>
-      </w:r>
-      <w:r>
-        <w:rPr>
-          <w:rFonts w:cstheme="minorHAnsi"/>
-        </w:rPr>
-        <w:t xml:space="preserve">  </w:t>
-      </w:r>
-      <w:r>
-        <w:rPr>
-          <w:rFonts w:cstheme="minorHAnsi"/>
-        </w:rPr>
-        <w:t>Jul 2015</w:t>
-      </w:r>
-    </w:p>
-    <w:p>
-      <w:pPr>
-        <w:pBdr>
-          <w:bottom w:val="single" w:sz="4" w:space="15" w:color="auto"/>
-        </w:pBdr>
-        <w:spacing w:after="0" w:line="256" w:lineRule="auto"/>
-        <w:jc w:val="both"/>
-        <w:rPr>
-          <w:rFonts w:cstheme="minorHAnsi"/>
-        </w:rPr>
-      </w:pPr>
-      <w:r>
-        <w:rPr>
-          <w:rFonts w:cstheme="minorHAnsi"/>
-        </w:rPr>
-        <w:t>T</w:t>
-      </w:r>
-      <w:r>
-        <w:rPr>
-          <w:rFonts w:cstheme="minorHAnsi"/>
-        </w:rPr>
-        <w:t>imisoara, Romania</w:t>
-      </w:r>
-    </w:p>
-    <w:p>
-      <w:pPr>
-        <w:pStyle w:val="ListParagraph"/>
-        <w:numPr>
-          <w:ilvl w:val="0"/>
-          <w:numId w:val="7"/>
-        </w:numPr>
-        <w:pBdr>
-          <w:bottom w:val="single" w:sz="4" w:space="15" w:color="auto"/>
-        </w:pBdr>
-        <w:spacing w:after="0" w:line="256" w:lineRule="auto"/>
-        <w:jc w:val="both"/>
-        <w:rPr>
-          <w:rFonts w:cstheme="minorHAnsi"/>
-        </w:rPr>
-      </w:pPr>
-      <w:r>
-        <w:rPr>
-          <w:rFonts w:cstheme="minorHAnsi"/>
-        </w:rPr>
-        <w:t>Was the youngest person from the company to start a .NET project, which had the functionality of managing devices from the office and a timetabling feature for the employees’ share of the tools</w:t>
-      </w:r>
-    </w:p>
+          <w:sz w:val="2"/>
+          <w:szCs w:val="2"/>
+        </w:rPr>
+      </w:pPr>
+    </w:p>
+    <w:bookmarkEnd w:id="0"/>
     <w:p>
       <w:pPr>
         <w:spacing w:after="0"/>
@@ -2345,7 +2148,6 @@
         </w:rPr>
         <w:tab/>
       </w:r>
-      <w:proofErr w:type="gramStart"/>
       <w:r>
         <w:rPr>
           <w:rFonts w:cstheme="minorHAnsi"/>
@@ -2357,14 +2159,31 @@
         <w:rPr>
           <w:rFonts w:cstheme="minorHAnsi"/>
         </w:rPr>
-        <w:tab/>
-      </w:r>
-      <w:proofErr w:type="gramEnd"/>
-      <w:r>
-        <w:rPr>
-          <w:rFonts w:cstheme="minorHAnsi"/>
-        </w:rPr>
-        <w:t xml:space="preserve">   Nov 2017 - present</w:t>
+        <w:t xml:space="preserve">           </w:t>
+      </w:r>
+      <w:r>
+        <w:rPr>
+          <w:rFonts w:cstheme="minorHAnsi"/>
+        </w:rPr>
+        <w:t xml:space="preserve">Nov 2017 </w:t>
+      </w:r>
+      <w:r>
+        <w:rPr>
+          <w:rFonts w:cstheme="minorHAnsi"/>
+        </w:rPr>
+        <w:t>–</w:t>
+      </w:r>
+      <w:r>
+        <w:rPr>
+          <w:rFonts w:cstheme="minorHAnsi"/>
+        </w:rPr>
+        <w:t xml:space="preserve"> </w:t>
+      </w:r>
+      <w:r>
+        <w:rPr>
+          <w:rFonts w:cstheme="minorHAnsi"/>
+        </w:rPr>
+        <w:t>Nov 2018</w:t>
       </w:r>
     </w:p>
     <w:p>
@@ -2710,7 +2529,31 @@
         <w:rPr>
           <w:rFonts w:cstheme="minorHAnsi"/>
         </w:rPr>
-        <w:t xml:space="preserve"> and was involved with the Social Engineering, Cryptography, Web and Reverse Engineering challenges </w:t>
+        <w:t xml:space="preserve"> and was involved with the </w:t>
+      </w:r>
+      <w:r>
+        <w:rPr>
+          <w:rFonts w:cstheme="minorHAnsi"/>
+        </w:rPr>
+        <w:t xml:space="preserve">Reverse </w:t>
+      </w:r>
+      <w:r>
+        <w:rPr>
+          <w:rFonts w:cstheme="minorHAnsi"/>
+        </w:rPr>
+        <w:t>Engineering, Cryptography, Web</w:t>
+      </w:r>
+      <w:r>
+        <w:rPr>
+          <w:rFonts w:cstheme="minorHAnsi"/>
+        </w:rPr>
+        <w:t>, Protocol attacks and Networking</w:t>
+      </w:r>
+      <w:r>
+        <w:rPr>
+          <w:rFonts w:cstheme="minorHAnsi"/>
+        </w:rPr>
+        <w:t xml:space="preserve"> challenges </w:t>
       </w:r>
     </w:p>
     <w:p>
@@ -2809,21 +2652,7 @@
         <w:rPr>
           <w:rFonts w:cstheme="minorHAnsi"/>
         </w:rPr>
-        <w:t xml:space="preserve">Managed the team by creating UML diagrams, briefly implementing Agile and taking an essential part in the team meetings with the Teaching Assistant </w:t>
-      </w:r>
-      <w:proofErr w:type="gramStart"/>
-      <w:r>
-        <w:rPr>
-          <w:rFonts w:cstheme="minorHAnsi"/>
-        </w:rPr>
-        <w:t>in order to</w:t>
-      </w:r>
-      <w:proofErr w:type="gramEnd"/>
-      <w:r>
-        <w:rPr>
-          <w:rFonts w:cstheme="minorHAnsi"/>
-        </w:rPr>
-        <w:t xml:space="preserve"> create a robot warehouse management system</w:t>
+        <w:t>Managed the team by creating UML diagrams, briefly implementing Agile and taking an essential part in the team meetings with the Teaching Assistant in order to create a robot warehouse management system</w:t>
       </w:r>
     </w:p>
     <w:p>
@@ -2957,22 +2786,19 @@
         <w:rPr>
           <w:rFonts w:cstheme="minorHAnsi"/>
         </w:rPr>
+        <w:t xml:space="preserve"> website</w:t>
+      </w:r>
+      <w:r>
+        <w:rPr>
+          <w:rFonts w:cstheme="minorHAnsi"/>
+        </w:rPr>
         <w:t xml:space="preserve"> </w:t>
       </w:r>
-      <w:hyperlink r:id="rId16" w:history="1">
-        <w:r>
-          <w:rPr>
-            <w:rStyle w:val="Hyperlink"/>
-            <w:rFonts w:cstheme="minorHAnsi"/>
-          </w:rPr>
-          <w:t>website</w:t>
-        </w:r>
-      </w:hyperlink>
-      <w:r>
-        <w:rPr>
-          <w:rFonts w:cstheme="minorHAnsi"/>
-        </w:rPr>
-        <w:t xml:space="preserve"> </w:t>
+      <w:r>
+        <w:rPr>
+          <w:rFonts w:cstheme="minorHAnsi"/>
+        </w:rPr>
+        <w:t xml:space="preserve">and a live Text-to-Speech and Speech-to-Text chatbot using IBM Watson </w:t>
       </w:r>
       <w:r>
         <w:rPr>
@@ -3115,8 +2941,7 @@
         </w:rPr>
         <w:t xml:space="preserve"> </w:t>
       </w:r>
-      <w:hyperlink r:id="rId17" w:history="1">
-        <w:proofErr w:type="spellStart"/>
+      <w:hyperlink r:id="rId16" w:history="1">
         <w:r>
           <w:rPr>
             <w:rStyle w:val="Hyperlink"/>
@@ -3125,7 +2950,6 @@
           </w:rPr>
           <w:t>CoderDojo</w:t>
         </w:r>
-        <w:proofErr w:type="spellEnd"/>
       </w:hyperlink>
       <w:r>
         <w:rPr>
@@ -3315,7 +3139,7 @@
         </w:rPr>
         <w:t xml:space="preserve">Volunteered at the </w:t>
       </w:r>
-      <w:hyperlink r:id="rId18" w:history="1">
+      <w:hyperlink r:id="rId17" w:history="1">
         <w:r>
           <w:rPr>
             <w:rStyle w:val="Hyperlink"/>
@@ -3328,21 +3152,7 @@
         <w:rPr>
           <w:rFonts w:cstheme="minorHAnsi"/>
         </w:rPr>
-        <w:t xml:space="preserve"> and </w:t>
-      </w:r>
-      <w:proofErr w:type="gramStart"/>
-      <w:r>
-        <w:rPr>
-          <w:rFonts w:cstheme="minorHAnsi"/>
-        </w:rPr>
-        <w:t>was in charge of</w:t>
-      </w:r>
-      <w:proofErr w:type="gramEnd"/>
-      <w:r>
-        <w:rPr>
-          <w:rFonts w:cstheme="minorHAnsi"/>
-        </w:rPr>
-        <w:t xml:space="preserve"> informing the attendees about keynotes or talks regarding architecture, security, project management and other tech-related subjects </w:t>
+        <w:t xml:space="preserve"> and was in charge of informing the attendees about keynotes or talks regarding architecture, security, project management and other tech-related subjects </w:t>
       </w:r>
     </w:p>
     <w:p>
@@ -3356,6 +3166,40 @@
           <w:rFonts w:cstheme="minorHAnsi"/>
         </w:rPr>
       </w:pPr>
+    </w:p>
+    <w:p>
+      <w:pPr>
+        <w:spacing w:after="0"/>
+        <w:jc w:val="both"/>
+        <w:rPr>
+          <w:rFonts w:cstheme="minorHAnsi"/>
+          <w:b/>
+          <w:u w:val="single"/>
+        </w:rPr>
+      </w:pPr>
+    </w:p>
+    <w:p>
+      <w:pPr>
+        <w:spacing w:after="0"/>
+        <w:jc w:val="both"/>
+        <w:rPr>
+          <w:rFonts w:cstheme="minorHAnsi"/>
+        </w:rPr>
+      </w:pPr>
+      <w:r>
+        <w:rPr>
+          <w:rFonts w:cstheme="minorHAnsi"/>
+          <w:b/>
+          <w:u w:val="single"/>
+        </w:rPr>
+        <w:t>AWARDS AND CERTIFICATIONS</w:t>
+      </w:r>
+      <w:r>
+        <w:rPr>
+          <w:rFonts w:cstheme="minorHAnsi"/>
+        </w:rPr>
+        <w:t xml:space="preserve"> </w:t>
+      </w:r>
     </w:p>
     <w:p>
       <w:pPr>
@@ -3373,16 +3217,48 @@
       <w:r>
         <w:rPr>
           <w:rFonts w:cstheme="minorHAnsi"/>
-          <w:b/>
-          <w:u w:val="single"/>
-        </w:rPr>
-        <w:t>AWARDS AND CERTIFICATIONS</w:t>
+        </w:rPr>
+        <w:t>Winner of global JPMorgan</w:t>
       </w:r>
       <w:r>
         <w:rPr>
           <w:rFonts w:cstheme="minorHAnsi"/>
         </w:rPr>
         <w:t xml:space="preserve"> </w:t>
+      </w:r>
+      <w:proofErr w:type="spellStart"/>
+      <w:r>
+        <w:rPr>
+          <w:rFonts w:cstheme="minorHAnsi"/>
+        </w:rPr>
+        <w:t>CyberRange</w:t>
+      </w:r>
+      <w:proofErr w:type="spellEnd"/>
+      <w:r>
+        <w:rPr>
+          <w:rFonts w:cstheme="minorHAnsi"/>
+        </w:rPr>
+        <w:t xml:space="preserve"> Capture </w:t>
+      </w:r>
+      <w:proofErr w:type="gramStart"/>
+      <w:r>
+        <w:rPr>
+          <w:rFonts w:cstheme="minorHAnsi"/>
+        </w:rPr>
+        <w:t>The</w:t>
+      </w:r>
+      <w:proofErr w:type="gramEnd"/>
+      <w:r>
+        <w:rPr>
+          <w:rFonts w:cstheme="minorHAnsi"/>
+        </w:rPr>
+        <w:t xml:space="preserve"> Flag contest </w:t>
+      </w:r>
+      <w:r>
+        <w:rPr>
+          <w:rFonts w:cstheme="minorHAnsi"/>
+        </w:rPr>
+        <w:t>acknowledged by the CISO of JPMorgan</w:t>
       </w:r>
     </w:p>
     <w:p>
@@ -3402,7 +3278,13 @@
         <w:rPr>
           <w:rFonts w:cstheme="minorHAnsi"/>
         </w:rPr>
-        <w:t>Computer Science Excellence Scholarship, University of Birmingham 2017</w:t>
+        <w:t xml:space="preserve">Top </w:t>
+      </w:r>
+      <w:r>
+        <w:rPr>
+          <w:rFonts w:cstheme="minorHAnsi"/>
+        </w:rPr>
+        <w:t xml:space="preserve">400 team at Google Hash Code 2019 </w:t>
       </w:r>
     </w:p>
     <w:p>
@@ -3422,35 +3304,105 @@
         <w:rPr>
           <w:rFonts w:cstheme="minorHAnsi"/>
         </w:rPr>
-        <w:t xml:space="preserve">Winner of the </w:t>
+        <w:t>2</w:t>
+      </w:r>
+      <w:r>
+        <w:rPr>
+          <w:rFonts w:cstheme="minorHAnsi"/>
+          <w:vertAlign w:val="superscript"/>
+        </w:rPr>
+        <w:t>nd</w:t>
+      </w:r>
+      <w:r>
+        <w:rPr>
+          <w:rFonts w:cstheme="minorHAnsi"/>
+        </w:rPr>
+        <w:t xml:space="preserve"> place in the University of Birmingham CTF </w:t>
+      </w:r>
+      <w:r>
+        <w:rPr>
+          <w:rFonts w:cstheme="minorHAnsi"/>
+        </w:rPr>
+        <w:t>2019</w:t>
+      </w:r>
+    </w:p>
+    <w:p>
+      <w:pPr>
+        <w:pStyle w:val="ListParagraph"/>
+        <w:numPr>
+          <w:ilvl w:val="0"/>
+          <w:numId w:val="14"/>
+        </w:numPr>
+        <w:spacing w:after="0"/>
+        <w:jc w:val="both"/>
+        <w:rPr>
+          <w:rFonts w:cstheme="minorHAnsi"/>
+        </w:rPr>
+      </w:pPr>
+      <w:r>
+        <w:rPr>
+          <w:rFonts w:cstheme="minorHAnsi"/>
+        </w:rPr>
+        <w:t>17</w:t>
+      </w:r>
+      <w:r>
+        <w:rPr>
+          <w:rFonts w:cstheme="minorHAnsi"/>
+          <w:vertAlign w:val="superscript"/>
+        </w:rPr>
+        <w:t>th</w:t>
+      </w:r>
+      <w:r>
+        <w:rPr>
+          <w:rFonts w:cstheme="minorHAnsi"/>
+        </w:rPr>
+        <w:t xml:space="preserve"> out of over 60 teams in the University of Cambridge’s </w:t>
       </w:r>
       <w:proofErr w:type="spellStart"/>
       <w:r>
         <w:rPr>
           <w:rFonts w:cstheme="minorHAnsi"/>
         </w:rPr>
-        <w:t>NoiInfo</w:t>
+        <w:t>InterACE</w:t>
       </w:r>
       <w:proofErr w:type="spellEnd"/>
       <w:r>
         <w:rPr>
           <w:rFonts w:cstheme="minorHAnsi"/>
         </w:rPr>
-        <w:t xml:space="preserve"> Contest 2017 with project </w:t>
-      </w:r>
-      <w:proofErr w:type="spellStart"/>
-      <w:r>
-        <w:rPr>
-          <w:rFonts w:cstheme="minorHAnsi"/>
-        </w:rPr>
-        <w:t>myHaum</w:t>
-      </w:r>
-      <w:proofErr w:type="spellEnd"/>
-      <w:r>
-        <w:rPr>
-          <w:rFonts w:cstheme="minorHAnsi"/>
-        </w:rPr>
-        <w:t xml:space="preserve"> in Utility Software 2017</w:t>
+        <w:t xml:space="preserve"> </w:t>
+      </w:r>
+      <w:r>
+        <w:rPr>
+          <w:rFonts w:cstheme="minorHAnsi"/>
+        </w:rPr>
+        <w:t xml:space="preserve">CTF </w:t>
+      </w:r>
+      <w:r>
+        <w:rPr>
+          <w:rFonts w:cstheme="minorHAnsi"/>
+        </w:rPr>
+        <w:t>2018</w:t>
+      </w:r>
+    </w:p>
+    <w:p>
+      <w:pPr>
+        <w:pStyle w:val="ListParagraph"/>
+        <w:numPr>
+          <w:ilvl w:val="0"/>
+          <w:numId w:val="14"/>
+        </w:numPr>
+        <w:spacing w:after="0"/>
+        <w:jc w:val="both"/>
+        <w:rPr>
+          <w:rFonts w:cstheme="minorHAnsi"/>
+        </w:rPr>
+      </w:pPr>
+      <w:r>
+        <w:rPr>
+          <w:rFonts w:cstheme="minorHAnsi"/>
+        </w:rPr>
+        <w:t>Computer Science Excellence Scholarship, University of Birmingham 2017</w:t>
       </w:r>
     </w:p>
     <w:p>
@@ -3485,7 +3437,7 @@
         </w:rPr>
         <w:t xml:space="preserve"> place in the national contest </w:t>
       </w:r>
-      <w:hyperlink r:id="rId19" w:history="1">
+      <w:hyperlink r:id="rId18" w:history="1">
         <w:proofErr w:type="spellStart"/>
         <w:r>
           <w:rPr>
@@ -3520,67 +3472,6 @@
         <w:rPr>
           <w:rFonts w:cstheme="minorHAnsi"/>
         </w:rPr>
-        <w:t>3</w:t>
-      </w:r>
-      <w:r>
-        <w:rPr>
-          <w:rFonts w:cstheme="minorHAnsi"/>
-          <w:vertAlign w:val="superscript"/>
-        </w:rPr>
-        <w:t>rd</w:t>
-      </w:r>
-      <w:r>
-        <w:rPr>
-          <w:rFonts w:cstheme="minorHAnsi"/>
-        </w:rPr>
-        <w:t xml:space="preserve"> place in the </w:t>
-      </w:r>
-      <w:proofErr w:type="spellStart"/>
-      <w:r>
-        <w:rPr>
-          <w:rFonts w:cstheme="minorHAnsi"/>
-        </w:rPr>
-        <w:t>Informations</w:t>
-      </w:r>
-      <w:proofErr w:type="spellEnd"/>
-      <w:r>
-        <w:rPr>
-          <w:rFonts w:cstheme="minorHAnsi"/>
-        </w:rPr>
-        <w:t xml:space="preserve"> and Technology Olympiad </w:t>
-      </w:r>
-      <w:proofErr w:type="spellStart"/>
-      <w:r>
-        <w:rPr>
-          <w:rFonts w:cstheme="minorHAnsi"/>
-        </w:rPr>
-        <w:t>Timis</w:t>
-      </w:r>
-      <w:proofErr w:type="spellEnd"/>
-      <w:r>
-        <w:rPr>
-          <w:rFonts w:cstheme="minorHAnsi"/>
-        </w:rPr>
-        <w:t xml:space="preserve"> 2015</w:t>
-      </w:r>
-    </w:p>
-    <w:p>
-      <w:pPr>
-        <w:pStyle w:val="ListParagraph"/>
-        <w:numPr>
-          <w:ilvl w:val="0"/>
-          <w:numId w:val="14"/>
-        </w:numPr>
-        <w:spacing w:after="0" w:line="256" w:lineRule="auto"/>
-        <w:jc w:val="both"/>
-        <w:rPr>
-          <w:rFonts w:cstheme="minorHAnsi"/>
-        </w:rPr>
-      </w:pPr>
-      <w:r>
-        <w:rPr>
-          <w:rFonts w:cstheme="minorHAnsi"/>
-        </w:rPr>
         <w:t xml:space="preserve">Excellence Diploma awarded by the Council of the </w:t>
       </w:r>
       <w:proofErr w:type="spellStart"/>
@@ -3671,19 +3562,43 @@
         <w:rPr>
           <w:rFonts w:cstheme="minorHAnsi"/>
         </w:rPr>
-        <w:t>Mentoring, athletics</w:t>
-      </w:r>
-      <w:r>
-        <w:rPr>
-          <w:rFonts w:cstheme="minorHAnsi"/>
-        </w:rPr>
-        <w:t xml:space="preserve">, bouldering, </w:t>
-      </w:r>
-      <w:r>
-        <w:rPr>
-          <w:rFonts w:cstheme="minorHAnsi"/>
-        </w:rPr>
-        <w:t>yoga, handball, swimming</w:t>
+        <w:t>Learning something new every day, m</w:t>
+      </w:r>
+      <w:r>
+        <w:rPr>
+          <w:rFonts w:cstheme="minorHAnsi"/>
+        </w:rPr>
+        <w:t xml:space="preserve">entoring, </w:t>
+      </w:r>
+      <w:r>
+        <w:rPr>
+          <w:rFonts w:cstheme="minorHAnsi"/>
+        </w:rPr>
+        <w:t>running</w:t>
+      </w:r>
+      <w:r>
+        <w:rPr>
+          <w:rFonts w:cstheme="minorHAnsi"/>
+        </w:rPr>
+        <w:t xml:space="preserve">, </w:t>
+      </w:r>
+      <w:r>
+        <w:rPr>
+          <w:rFonts w:cstheme="minorHAnsi"/>
+        </w:rPr>
+        <w:t xml:space="preserve">yoga, </w:t>
+      </w:r>
+      <w:r>
+        <w:rPr>
+          <w:rFonts w:cstheme="minorHAnsi"/>
+        </w:rPr>
+        <w:t>reading</w:t>
+      </w:r>
+      <w:r>
+        <w:rPr>
+          <w:rFonts w:cstheme="minorHAnsi"/>
+        </w:rPr>
+        <w:t>, swimming</w:t>
       </w:r>
       <w:r>
         <w:rPr>
@@ -3701,7 +3616,13 @@
         <w:rPr>
           <w:rFonts w:cstheme="minorHAnsi"/>
         </w:rPr>
-        <w:t>, hiking</w:t>
+        <w:t xml:space="preserve">, </w:t>
+      </w:r>
+      <w:r>
+        <w:rPr>
+          <w:rFonts w:cstheme="minorHAnsi"/>
+        </w:rPr>
+        <w:t>hiking</w:t>
       </w:r>
     </w:p>
     <w:p>
@@ -3755,27 +3676,13 @@
         </w:rPr>
         <w:t xml:space="preserve">Lecturer, University of Birmingham, email: </w:t>
       </w:r>
-      <w:hyperlink r:id="rId20" w:history="1">
+      <w:hyperlink r:id="rId19" w:history="1">
         <w:r>
           <w:rPr>
             <w:rStyle w:val="Hyperlink"/>
             <w:rFonts w:cstheme="minorHAnsi"/>
           </w:rPr>
-          <w:t>pxs697</w:t>
-        </w:r>
-        <w:r>
-          <w:rPr>
-            <w:rStyle w:val="Hyperlink"/>
-            <w:rFonts w:cstheme="minorHAnsi"/>
-          </w:rPr>
-          <w:t>@</w:t>
-        </w:r>
-        <w:r>
-          <w:rPr>
-            <w:rStyle w:val="Hyperlink"/>
-            <w:rFonts w:cstheme="minorHAnsi"/>
-          </w:rPr>
-          <w:t>cs.bham.ac.uk</w:t>
+          <w:t>pxs697@cs.bham.ac.uk</w:t>
         </w:r>
       </w:hyperlink>
       <w:r>
@@ -3784,8 +3691,6 @@
         </w:rPr>
         <w:t xml:space="preserve"> </w:t>
       </w:r>
-      <w:bookmarkStart w:id="1" w:name="_GoBack"/>
-      <w:bookmarkEnd w:id="1"/>
     </w:p>
     <w:sectPr>
       <w:pgSz w:w="11906" w:h="16838" w:code="9"/>
@@ -5854,7 +5759,7 @@
       </w:pPr>
     </w:pPrDefault>
   </w:docDefaults>
-  <w:latentStyles w:defLockedState="0" w:defUIPriority="99" w:defSemiHidden="0" w:defUnhideWhenUsed="0" w:defQFormat="0" w:count="375">
+  <w:latentStyles w:defLockedState="0" w:defUIPriority="99" w:defSemiHidden="0" w:defUnhideWhenUsed="0" w:defQFormat="0" w:count="376">
     <w:lsdException w:name="Normal" w:uiPriority="0" w:qFormat="1"/>
     <w:lsdException w:name="heading 1" w:uiPriority="9" w:qFormat="1"/>
     <w:lsdException w:name="heading 2" w:semiHidden="1" w:uiPriority="9" w:unhideWhenUsed="1" w:qFormat="1"/>
@@ -6230,6 +6135,7 @@
     <w:lsdException w:name="Smart Hyperlink" w:semiHidden="1" w:unhideWhenUsed="1"/>
     <w:lsdException w:name="Hashtag" w:semiHidden="1" w:unhideWhenUsed="1"/>
     <w:lsdException w:name="Unresolved Mention" w:semiHidden="1" w:unhideWhenUsed="1"/>
+    <w:lsdException w:name="Smart Link" w:semiHidden="1" w:unhideWhenUsed="1"/>
   </w:latentStyles>
   <w:style w:type="paragraph" w:default="1" w:styleId="Normal">
     <w:name w:val="Normal"/>
@@ -6671,7 +6577,7 @@
 </file>
 
 <file path=customXml/itemProps1.xml><?xml version="1.0" encoding="utf-8"?>
-<ds:datastoreItem xmlns:ds="http://schemas.openxmlformats.org/officeDocument/2006/customXml" ds:itemID="{B15B156F-4A69-49CE-AB6B-9667C5C094E4}">
+<ds:datastoreItem xmlns:ds="http://schemas.openxmlformats.org/officeDocument/2006/customXml" ds:itemID="{9962DFAD-5962-49AB-9467-0C1FD292DBAD}">
   <ds:schemaRefs>
     <ds:schemaRef ds:uri="http://schemas.openxmlformats.org/officeDocument/2006/bibliography"/>
   </ds:schemaRefs>

</xml_diff>